<commit_message>
Informe de Avance y cambio a MySQL
</commit_message>
<xml_diff>
--- a/trunk/docs/Entregables/Especificacion de Arquitectura/Especificación de Arquitectura - Grupo 5508 - UTN - 2016 v1.3.docx
+++ b/trunk/docs/Entregables/Especificacion de Arquitectura/Especificación de Arquitectura - Grupo 5508 - UTN - 2016 v1.3.docx
@@ -851,8 +851,8 @@
         <w:br w:type="page"/>
       </w:r>
     </w:p>
-    <w:bookmarkStart w:id="6" w:name="_Toc257309426" w:displacedByCustomXml="next"/>
-    <w:bookmarkStart w:id="7" w:name="_Toc257309329" w:displacedByCustomXml="next"/>
+    <w:bookmarkStart w:id="6" w:name="_Toc257309329" w:displacedByCustomXml="next"/>
+    <w:bookmarkStart w:id="7" w:name="_Toc257309426" w:displacedByCustomXml="next"/>
     <w:sdt>
       <w:sdtPr>
         <w:rPr>
@@ -3908,18 +3908,7 @@
           <w:sz w:val="22"/>
           <w:szCs w:val="22"/>
         </w:rPr>
-        <w:t>Módulo</w:t>
-      </w:r>
-      <w:bookmarkStart w:id="22" w:name="_GoBack"/>
-      <w:bookmarkEnd w:id="22"/>
-      <w:r>
-        <w:rPr>
-          <w:rFonts w:ascii="Arial" w:hAnsi="Arial" w:cs="Arial"/>
-          <w:b/>
-          <w:sz w:val="22"/>
-          <w:szCs w:val="22"/>
-        </w:rPr>
-        <w:t xml:space="preserve"> de Cursos:</w:t>
+        <w:t>Módulo de Cursos:</w:t>
       </w:r>
       <w:r>
         <w:rPr>
@@ -4189,7 +4178,7 @@
           <w:szCs w:val="28"/>
         </w:rPr>
       </w:pPr>
-      <w:bookmarkStart w:id="23" w:name="_Toc458094724"/>
+      <w:bookmarkStart w:id="22" w:name="_Toc458094724"/>
       <w:r>
         <w:rPr>
           <w:rFonts w:ascii="Arial" w:hAnsi="Arial" w:cs="Arial"/>
@@ -4201,7 +4190,7 @@
         <w:lastRenderedPageBreak/>
         <w:t>Arquitectura de Infraestructura</w:t>
       </w:r>
-      <w:bookmarkEnd w:id="23"/>
+      <w:bookmarkEnd w:id="22"/>
     </w:p>
     <w:p/>
     <w:p/>
@@ -4766,7 +4755,25 @@
           <w:sz w:val="22"/>
           <w:szCs w:val="22"/>
         </w:rPr>
-        <w:t>Asimismo, se implementará un clúster de base de datos PostgreSQL buscando brindar una mayor flexibilidad y incluyendo la posibilidad de escalar horizontalmente, distribuyendo los en los diferentes servidores físicos brindando posibilidades de distribución y replica de datos.</w:t>
+        <w:t xml:space="preserve">Asimismo, se implementará un clúster de base de datos </w:t>
+      </w:r>
+      <w:r>
+        <w:rPr>
+          <w:rFonts w:ascii="Arial" w:hAnsi="Arial" w:cs="Arial"/>
+          <w:bCs/>
+          <w:sz w:val="22"/>
+          <w:szCs w:val="22"/>
+        </w:rPr>
+        <w:t>My</w:t>
+      </w:r>
+      <w:r>
+        <w:rPr>
+          <w:rFonts w:ascii="Arial" w:hAnsi="Arial" w:cs="Arial"/>
+          <w:bCs/>
+          <w:sz w:val="22"/>
+          <w:szCs w:val="22"/>
+        </w:rPr>
+        <w:t>SQL buscando brindar una mayor flexibilidad y incluyendo la posibilidad de escalar horizontalmente, distribuyendo los en los diferentes servidores físicos brindando posibilidades de distribución y replica de datos.</w:t>
       </w:r>
     </w:p>
     <w:p>
@@ -4779,6 +4786,8 @@
           <w:szCs w:val="22"/>
         </w:rPr>
       </w:pPr>
+      <w:bookmarkStart w:id="23" w:name="_GoBack"/>
+      <w:bookmarkEnd w:id="23"/>
     </w:p>
     <w:p>
       <w:pPr>
@@ -9909,7 +9918,7 @@
         <w:sz w:val="20"/>
         <w:szCs w:val="20"/>
       </w:rPr>
-      <w:t>7</w:t>
+      <w:t>8</w:t>
     </w:r>
     <w:r>
       <w:rPr>
@@ -13208,7 +13217,7 @@
 </file>
 
 <file path=customXml/itemProps1.xml><?xml version="1.0" encoding="utf-8"?>
-<ds:datastoreItem xmlns:ds="http://schemas.openxmlformats.org/officeDocument/2006/customXml" ds:itemID="{D9359253-BC8C-4DCC-8B9E-6CAFE7F0F911}">
+<ds:datastoreItem xmlns:ds="http://schemas.openxmlformats.org/officeDocument/2006/customXml" ds:itemID="{89915710-3FA0-4E55-9461-733762FA37DE}">
   <ds:schemaRefs>
     <ds:schemaRef ds:uri="http://schemas.openxmlformats.org/officeDocument/2006/bibliography"/>
   </ds:schemaRefs>

</xml_diff>